<commit_message>
glossary updated and use cases
</commit_message>
<xml_diff>
--- a/Documents/Glossary.docx
+++ b/Documents/Glossary.docx
@@ -114,7 +114,7 @@
           <w:rtl/>
           <w:lang w:val="en-US"/>
         </w:rPr>
-        <w:t xml:space="preserve"> אדם המשתמש במערכת השוק לצורך קנייה.</w:t>
+        <w:t xml:space="preserve"> אדם המשתמש במערכת השוק.</w:t>
       </w:r>
     </w:p>
     <w:p>
@@ -133,39 +133,56 @@
       <w:r>
         <w:rPr>
           <w:rFonts w:hint="cs"/>
-          <w:color w:val="FFC000" w:themeColor="accent4"/>
-          <w:u w:val="single"/>
-          <w:rtl/>
-          <w:lang w:val="en-US"/>
-        </w:rPr>
-        <w:t>מבקר אורח</w:t>
-      </w:r>
-      <w:r>
-        <w:rPr>
-          <w:color w:val="FFC000" w:themeColor="accent4"/>
-          <w:u w:val="single"/>
-          <w:lang w:val="en-US"/>
-        </w:rPr>
-        <w:t xml:space="preserve"> (Guest) </w:t>
-      </w:r>
-      <w:r>
-        <w:rPr>
-          <w:rFonts w:hint="cs"/>
-          <w:color w:val="FFC000" w:themeColor="accent4"/>
-          <w:u w:val="single"/>
-          <w:rtl/>
-          <w:lang w:val="en-US"/>
-        </w:rPr>
-        <w:t>-</w:t>
-      </w:r>
-      <w:r>
-        <w:rPr>
-          <w:rFonts w:hint="cs"/>
-          <w:color w:val="FFC000" w:themeColor="accent4"/>
-          <w:rtl/>
-          <w:lang w:val="en-US"/>
-        </w:rPr>
-        <w:t xml:space="preserve"> משתמש אשר אינו רשום במערכת.</w:t>
+          <w:u w:val="single"/>
+          <w:rtl/>
+          <w:lang w:val="en-US"/>
+        </w:rPr>
+        <w:t>מנוי</w:t>
+      </w:r>
+      <w:r>
+        <w:rPr>
+          <w:u w:val="single"/>
+          <w:lang w:val="en-US"/>
+        </w:rPr>
+        <w:t xml:space="preserve"> (</w:t>
+      </w:r>
+      <w:r>
+        <w:rPr>
+          <w:u w:val="single"/>
+          <w:lang w:val="en-US"/>
+        </w:rPr>
+        <w:t>Member</w:t>
+      </w:r>
+      <w:r>
+        <w:rPr>
+          <w:u w:val="single"/>
+          <w:lang w:val="en-US"/>
+        </w:rPr>
+        <w:t xml:space="preserve">) </w:t>
+      </w:r>
+      <w:r>
+        <w:rPr>
+          <w:u w:val="single"/>
+          <w:rtl/>
+          <w:lang w:val="en-US"/>
+        </w:rPr>
+        <w:t>–</w:t>
+      </w:r>
+      <w:r>
+        <w:rPr>
+          <w:rFonts w:hint="cs"/>
+          <w:rtl/>
+          <w:lang w:val="en-US"/>
+        </w:rPr>
+        <w:t xml:space="preserve"> </w:t>
+      </w:r>
+      <w:r>
+        <w:rPr>
+          <w:rFonts w:hint="cs"/>
+          <w:rtl/>
+          <w:lang w:val="en-US"/>
+        </w:rPr>
+        <w:t>אדם הרשום במערכת.</w:t>
       </w:r>
     </w:p>
     <w:p>
@@ -178,62 +195,46 @@
         <w:bidi/>
         <w:rPr>
           <w:color w:val="FFC000" w:themeColor="accent4"/>
-          <w:lang w:val="en-US"/>
-        </w:rPr>
-      </w:pPr>
-      <w:r>
-        <w:rPr>
-          <w:rFonts w:hint="cs"/>
-          <w:u w:val="single"/>
-          <w:rtl/>
-          <w:lang w:val="en-US"/>
-        </w:rPr>
-        <w:t>מנוי</w:t>
-      </w:r>
-      <w:r>
-        <w:rPr>
-          <w:u w:val="single"/>
-          <w:lang w:val="en-US"/>
-        </w:rPr>
-        <w:t xml:space="preserve"> (</w:t>
-      </w:r>
-      <w:r>
-        <w:rPr>
-          <w:u w:val="single"/>
-          <w:lang w:val="en-US"/>
-        </w:rPr>
-        <w:t>Member</w:t>
-      </w:r>
-      <w:r>
-        <w:rPr>
-          <w:u w:val="single"/>
-          <w:lang w:val="en-US"/>
-        </w:rPr>
-        <w:t xml:space="preserve">) </w:t>
-      </w:r>
-      <w:r>
-        <w:rPr>
-          <w:u w:val="single"/>
-          <w:rtl/>
-          <w:lang w:val="en-US"/>
-        </w:rPr>
-        <w:t>–</w:t>
-      </w:r>
-      <w:r>
-        <w:rPr>
-          <w:rFonts w:hint="cs"/>
-          <w:rtl/>
-          <w:lang w:val="en-US"/>
-        </w:rPr>
-        <w:t xml:space="preserve"> </w:t>
-      </w:r>
-      <w:r>
-        <w:rPr>
-          <w:rFonts w:hint="cs"/>
-          <w:rtl/>
-          <w:lang w:val="en-US"/>
-        </w:rPr>
-        <w:t>אדם הרשום במערכת.</w:t>
+          <w:rtl/>
+          <w:lang w:val="en-US"/>
+        </w:rPr>
+      </w:pPr>
+      <w:r>
+        <w:rPr>
+          <w:rFonts w:hint="cs"/>
+          <w:color w:val="FFC000" w:themeColor="accent4"/>
+          <w:u w:val="single"/>
+          <w:rtl/>
+          <w:lang w:val="en-US"/>
+        </w:rPr>
+        <w:t>מוכר</w:t>
+      </w:r>
+      <w:r>
+        <w:rPr>
+          <w:color w:val="FFC000" w:themeColor="accent4"/>
+          <w:u w:val="single"/>
+          <w:lang w:val="en-US"/>
+        </w:rPr>
+        <w:t xml:space="preserve">(Seller) </w:t>
+      </w:r>
+      <w:r>
+        <w:rPr>
+          <w:rFonts w:hint="cs"/>
+          <w:color w:val="FFC000" w:themeColor="accent4"/>
+          <w:u w:val="single"/>
+          <w:rtl/>
+          <w:lang w:val="en-US"/>
+        </w:rPr>
+        <w:t>-</w:t>
+      </w:r>
+      <w:r>
+        <w:rPr>
+          <w:rFonts w:hint="cs"/>
+          <w:color w:val="FFC000" w:themeColor="accent4"/>
+          <w:rtl/>
+          <w:lang w:val="en-US"/>
+        </w:rPr>
+        <w:t xml:space="preserve"> משתמש אשר נעזר במערכת בשביל למכור פריטים.</w:t>
       </w:r>
     </w:p>
     <w:p>
@@ -245,33 +246,42 @@
         </w:numPr>
         <w:bidi/>
         <w:rPr>
-          <w:color w:val="FFC000" w:themeColor="accent4"/>
-          <w:rtl/>
-          <w:lang w:val="en-US"/>
-        </w:rPr>
-      </w:pPr>
-      <w:r>
-        <w:rPr>
-          <w:rFonts w:hint="cs"/>
-          <w:color w:val="FFC000" w:themeColor="accent4"/>
-          <w:u w:val="single"/>
-          <w:rtl/>
-          <w:lang w:val="en-US"/>
-        </w:rPr>
-        <w:t>מוכר</w:t>
-      </w:r>
-      <w:r>
-        <w:rPr>
-          <w:color w:val="FFC000" w:themeColor="accent4"/>
-          <w:u w:val="single"/>
-          <w:lang w:val="en-US"/>
-        </w:rPr>
-        <w:t xml:space="preserve">(Seller) </w:t>
-      </w:r>
-      <w:r>
-        <w:rPr>
-          <w:rFonts w:hint="cs"/>
-          <w:color w:val="FFC000" w:themeColor="accent4"/>
+          <w:lang w:val="en-US"/>
+        </w:rPr>
+      </w:pPr>
+      <w:r>
+        <w:rPr>
+          <w:rFonts w:hint="cs"/>
+          <w:u w:val="single"/>
+          <w:rtl/>
+          <w:lang w:val="en-US"/>
+        </w:rPr>
+        <w:t>מנהל</w:t>
+      </w:r>
+      <w:r>
+        <w:rPr>
+          <w:u w:val="single"/>
+          <w:lang w:val="en-US"/>
+        </w:rPr>
+        <w:t xml:space="preserve"> (</w:t>
+      </w:r>
+      <w:r>
+        <w:rPr>
+          <w:u w:val="single"/>
+          <w:lang w:val="en-US"/>
+        </w:rPr>
+        <w:t xml:space="preserve">System </w:t>
+      </w:r>
+      <w:r>
+        <w:rPr>
+          <w:u w:val="single"/>
+          <w:lang w:val="en-US"/>
+        </w:rPr>
+        <w:t xml:space="preserve">Manager) </w:t>
+      </w:r>
+      <w:r>
+        <w:rPr>
+          <w:rFonts w:hint="cs"/>
           <w:u w:val="single"/>
           <w:rtl/>
           <w:lang w:val="en-US"/>
@@ -281,11 +291,26 @@
       <w:r>
         <w:rPr>
           <w:rFonts w:hint="cs"/>
-          <w:color w:val="FFC000" w:themeColor="accent4"/>
-          <w:rtl/>
-          <w:lang w:val="en-US"/>
-        </w:rPr>
-        <w:t xml:space="preserve"> משתמש אשר נעזר במערכת בשביל למכור פריטים.</w:t>
+          <w:rtl/>
+          <w:lang w:val="en-US"/>
+        </w:rPr>
+        <w:t xml:space="preserve"> מ</w:t>
+      </w:r>
+      <w:r>
+        <w:rPr>
+          <w:rFonts w:hint="cs"/>
+          <w:rtl/>
+          <w:lang w:val="en-US"/>
+        </w:rPr>
+        <w:t>נוי</w:t>
+      </w:r>
+      <w:r>
+        <w:rPr>
+          <w:rFonts w:hint="cs"/>
+          <w:rtl/>
+          <w:lang w:val="en-US"/>
+        </w:rPr>
+        <w:t xml:space="preserve"> אשר נעזר במערכת בשביל לנהל חנות.</w:t>
       </w:r>
     </w:p>
     <w:p>
@@ -297,46 +322,41 @@
         </w:numPr>
         <w:bidi/>
         <w:rPr>
-          <w:color w:val="FFC000" w:themeColor="accent4"/>
-          <w:lang w:val="en-US"/>
-        </w:rPr>
-      </w:pPr>
-      <w:r>
-        <w:rPr>
-          <w:rFonts w:hint="cs"/>
-          <w:color w:val="FFC000" w:themeColor="accent4"/>
-          <w:u w:val="single"/>
-          <w:rtl/>
-          <w:lang w:val="en-US"/>
-        </w:rPr>
-        <w:t>קונה</w:t>
-      </w:r>
-      <w:r>
-        <w:rPr>
-          <w:color w:val="FFC000" w:themeColor="accent4"/>
-          <w:u w:val="single"/>
-          <w:lang w:val="en-US"/>
-        </w:rPr>
-        <w:t xml:space="preserve"> (Buyer) </w:t>
-      </w:r>
-      <w:r>
-        <w:rPr>
-          <w:rFonts w:hint="cs"/>
-          <w:color w:val="FFC000" w:themeColor="accent4"/>
-          <w:u w:val="single"/>
-          <w:rtl/>
-          <w:lang w:val="en-US"/>
-        </w:rPr>
-        <w:t xml:space="preserve">- </w:t>
-      </w:r>
-      <w:r>
-        <w:rPr>
-          <w:rFonts w:hint="cs"/>
-          <w:color w:val="FFC000" w:themeColor="accent4"/>
-          <w:rtl/>
-          <w:lang w:val="en-US"/>
-        </w:rPr>
-        <w:t>משתמש אשר נעזר במערכת בשביל לקנות פריטים.</w:t>
+          <w:lang w:val="en-US"/>
+        </w:rPr>
+      </w:pPr>
+      <w:r>
+        <w:rPr>
+          <w:rFonts w:hint="cs"/>
+          <w:u w:val="single"/>
+          <w:rtl/>
+          <w:lang w:val="en-US"/>
+        </w:rPr>
+        <w:t>מייסד חנות</w:t>
+      </w:r>
+      <w:r>
+        <w:rPr>
+          <w:u w:val="single"/>
+          <w:lang w:val="en-US"/>
+        </w:rPr>
+        <w:t xml:space="preserve">(Shop Founder) </w:t>
+      </w:r>
+      <w:r>
+        <w:rPr>
+          <w:rFonts w:hint="cs"/>
+          <w:u w:val="single"/>
+          <w:rtl/>
+          <w:lang w:val="en-US"/>
+        </w:rPr>
+        <w:t>-</w:t>
+      </w:r>
+      <w:r>
+        <w:rPr>
+          <w:rFonts w:hint="cs"/>
+          <w:rtl/>
+          <w:lang w:val="en-US"/>
+        </w:rPr>
+        <w:t>מנוי אשר פותח חנות,מוגדר גם כמוכר ובעל החנות.</w:t>
       </w:r>
     </w:p>
     <w:p>
@@ -348,48 +368,28 @@
         </w:numPr>
         <w:bidi/>
         <w:rPr>
-          <w:color w:val="FF0000"/>
-          <w:lang w:val="en-US"/>
-        </w:rPr>
-      </w:pPr>
-      <w:r>
-        <w:rPr>
-          <w:rFonts w:hint="cs"/>
-          <w:color w:val="FF0000"/>
-          <w:u w:val="single"/>
-          <w:rtl/>
-          <w:lang w:val="en-US"/>
-        </w:rPr>
-        <w:t>מנהל</w:t>
-      </w:r>
-      <w:r>
-        <w:rPr>
-          <w:color w:val="FF0000"/>
-          <w:u w:val="single"/>
-          <w:lang w:val="en-US"/>
-        </w:rPr>
-        <w:t xml:space="preserve"> (</w:t>
-      </w:r>
-      <w:r>
-        <w:rPr>
-          <w:color w:val="FF0000"/>
-          <w:u w:val="single"/>
-          <w:lang w:val="en-US"/>
-        </w:rPr>
-        <w:t xml:space="preserve">System </w:t>
-      </w:r>
-      <w:r>
-        <w:rPr>
-          <w:color w:val="FF0000"/>
-          <w:u w:val="single"/>
-          <w:lang w:val="en-US"/>
-        </w:rPr>
-        <w:t xml:space="preserve">Manager) </w:t>
-      </w:r>
-      <w:r>
-        <w:rPr>
-          <w:rFonts w:hint="cs"/>
-          <w:color w:val="FF0000"/>
+          <w:lang w:val="en-US"/>
+        </w:rPr>
+      </w:pPr>
+      <w:r>
+        <w:rPr>
+          <w:rFonts w:hint="cs"/>
+          <w:u w:val="single"/>
+          <w:rtl/>
+          <w:lang w:val="en-US"/>
+        </w:rPr>
+        <w:t>בעל חנות</w:t>
+      </w:r>
+      <w:r>
+        <w:rPr>
+          <w:u w:val="single"/>
+          <w:lang w:val="en-US"/>
+        </w:rPr>
+        <w:t xml:space="preserve">(Shop owner) </w:t>
+      </w:r>
+      <w:r>
+        <w:rPr>
+          <w:rFonts w:hint="cs"/>
           <w:u w:val="single"/>
           <w:rtl/>
           <w:lang w:val="en-US"/>
@@ -399,7 +399,6 @@
       <w:r>
         <w:rPr>
           <w:rFonts w:hint="cs"/>
-          <w:color w:val="FF0000"/>
           <w:rtl/>
           <w:lang w:val="en-US"/>
         </w:rPr>
@@ -408,7 +407,6 @@
       <w:r>
         <w:rPr>
           <w:rFonts w:hint="cs"/>
-          <w:color w:val="FF0000"/>
           <w:rtl/>
           <w:lang w:val="en-US"/>
         </w:rPr>
@@ -417,11 +415,18 @@
       <w:r>
         <w:rPr>
           <w:rFonts w:hint="cs"/>
-          <w:color w:val="FF0000"/>
-          <w:rtl/>
-          <w:lang w:val="en-US"/>
-        </w:rPr>
-        <w:t xml:space="preserve"> אשר נעזר במערכת בשביל לנהל חנות.</w:t>
+          <w:rtl/>
+          <w:lang w:val="en-US"/>
+        </w:rPr>
+        <w:t xml:space="preserve"> אשר </w:t>
+      </w:r>
+      <w:r>
+        <w:rPr>
+          <w:rFonts w:hint="cs"/>
+          <w:rtl/>
+          <w:lang w:val="en-US"/>
+        </w:rPr>
+        <w:t>הוגדר ע"י מייסד/בעל חנות כבעל חנות.</w:t>
       </w:r>
     </w:p>
     <w:p>
@@ -433,32 +438,28 @@
         </w:numPr>
         <w:bidi/>
         <w:rPr>
-          <w:color w:val="FF0000"/>
-          <w:lang w:val="en-US"/>
-        </w:rPr>
-      </w:pPr>
-      <w:r>
-        <w:rPr>
-          <w:rFonts w:hint="cs"/>
-          <w:color w:val="FF0000"/>
-          <w:u w:val="single"/>
-          <w:rtl/>
-          <w:lang w:val="en-US"/>
-        </w:rPr>
-        <w:t>מייסד חנות</w:t>
-      </w:r>
-      <w:r>
-        <w:rPr>
-          <w:color w:val="FF0000"/>
-          <w:u w:val="single"/>
-          <w:lang w:val="en-US"/>
-        </w:rPr>
-        <w:t xml:space="preserve">(Shop Founder) </w:t>
-      </w:r>
-      <w:r>
-        <w:rPr>
-          <w:rFonts w:hint="cs"/>
-          <w:color w:val="FF0000"/>
+          <w:lang w:val="en-US"/>
+        </w:rPr>
+      </w:pPr>
+      <w:r>
+        <w:rPr>
+          <w:rFonts w:hint="cs"/>
+          <w:u w:val="single"/>
+          <w:rtl/>
+          <w:lang w:val="en-US"/>
+        </w:rPr>
+        <w:t xml:space="preserve">מנהל חנות </w:t>
+      </w:r>
+      <w:r>
+        <w:rPr>
+          <w:u w:val="single"/>
+          <w:lang w:val="en-US"/>
+        </w:rPr>
+        <w:t>(Shop Manager)</w:t>
+      </w:r>
+      <w:r>
+        <w:rPr>
+          <w:rFonts w:hint="cs"/>
           <w:u w:val="single"/>
           <w:rtl/>
           <w:lang w:val="en-US"/>
@@ -468,135 +469,6 @@
       <w:r>
         <w:rPr>
           <w:rFonts w:hint="cs"/>
-          <w:color w:val="FF0000"/>
-          <w:rtl/>
-          <w:lang w:val="en-US"/>
-        </w:rPr>
-        <w:t>מנוי אשר פותח חנות,מוגדר גם כמוכר ובעל החנות.</w:t>
-      </w:r>
-    </w:p>
-    <w:p>
-      <w:pPr>
-        <w:pStyle w:val="ListParagraph"/>
-        <w:numPr>
-          <w:ilvl w:val="1"/>
-          <w:numId w:val="2"/>
-        </w:numPr>
-        <w:bidi/>
-        <w:rPr>
-          <w:color w:val="FF0000"/>
-          <w:lang w:val="en-US"/>
-        </w:rPr>
-      </w:pPr>
-      <w:r>
-        <w:rPr>
-          <w:rFonts w:hint="cs"/>
-          <w:color w:val="FF0000"/>
-          <w:u w:val="single"/>
-          <w:rtl/>
-          <w:lang w:val="en-US"/>
-        </w:rPr>
-        <w:t>בעל חנות</w:t>
-      </w:r>
-      <w:r>
-        <w:rPr>
-          <w:color w:val="FF0000"/>
-          <w:u w:val="single"/>
-          <w:lang w:val="en-US"/>
-        </w:rPr>
-        <w:t xml:space="preserve">(Shop owner) </w:t>
-      </w:r>
-      <w:r>
-        <w:rPr>
-          <w:rFonts w:hint="cs"/>
-          <w:color w:val="FF0000"/>
-          <w:u w:val="single"/>
-          <w:rtl/>
-          <w:lang w:val="en-US"/>
-        </w:rPr>
-        <w:t>-</w:t>
-      </w:r>
-      <w:r>
-        <w:rPr>
-          <w:rFonts w:hint="cs"/>
-          <w:color w:val="FF0000"/>
-          <w:rtl/>
-          <w:lang w:val="en-US"/>
-        </w:rPr>
-        <w:t xml:space="preserve"> מ</w:t>
-      </w:r>
-      <w:r>
-        <w:rPr>
-          <w:rFonts w:hint="cs"/>
-          <w:color w:val="FF0000"/>
-          <w:rtl/>
-          <w:lang w:val="en-US"/>
-        </w:rPr>
-        <w:t>נוי</w:t>
-      </w:r>
-      <w:r>
-        <w:rPr>
-          <w:rFonts w:hint="cs"/>
-          <w:color w:val="FF0000"/>
-          <w:rtl/>
-          <w:lang w:val="en-US"/>
-        </w:rPr>
-        <w:t xml:space="preserve"> אשר </w:t>
-      </w:r>
-      <w:r>
-        <w:rPr>
-          <w:rFonts w:hint="cs"/>
-          <w:color w:val="FF0000"/>
-          <w:rtl/>
-          <w:lang w:val="en-US"/>
-        </w:rPr>
-        <w:t>הוגדר ע"י מייסד/בעל חנות כבעל חנות.</w:t>
-      </w:r>
-    </w:p>
-    <w:p>
-      <w:pPr>
-        <w:pStyle w:val="ListParagraph"/>
-        <w:numPr>
-          <w:ilvl w:val="1"/>
-          <w:numId w:val="2"/>
-        </w:numPr>
-        <w:bidi/>
-        <w:rPr>
-          <w:lang w:val="en-US"/>
-        </w:rPr>
-      </w:pPr>
-      <w:r>
-        <w:rPr>
-          <w:rFonts w:hint="cs"/>
-          <w:color w:val="FF0000"/>
-          <w:u w:val="single"/>
-          <w:rtl/>
-          <w:lang w:val="en-US"/>
-        </w:rPr>
-        <w:t xml:space="preserve">מנהל חנות </w:t>
-      </w:r>
-      <w:r>
-        <w:rPr>
-          <w:color w:val="FF0000"/>
-          <w:u w:val="single"/>
-          <w:lang w:val="en-US"/>
-        </w:rPr>
-        <w:t>(Shop Manager)</w:t>
-      </w:r>
-      <w:r>
-        <w:rPr>
-          <w:rFonts w:hint="cs"/>
-          <w:color w:val="FF0000"/>
-          <w:u w:val="single"/>
-          <w:rtl/>
-          <w:lang w:val="en-US"/>
-        </w:rPr>
-        <w:t>-</w:t>
-      </w:r>
-      <w:r>
-        <w:rPr>
-          <w:rFonts w:hint="cs"/>
-          <w:color w:val="FF0000"/>
           <w:rtl/>
           <w:lang w:val="en-US"/>
         </w:rPr>
@@ -624,15 +496,27 @@
         </w:rPr>
         <w:t>מינוי (</w:t>
       </w:r>
-      <w:proofErr w:type="spellStart"/>
-      <w:r>
-        <w:rPr>
-          <w:u w:val="single"/>
-          <w:lang w:val="en-US"/>
-        </w:rPr>
-        <w:t>Appontment</w:t>
-      </w:r>
-      <w:proofErr w:type="spellEnd"/>
+      <w:r>
+        <w:rPr>
+          <w:u w:val="single"/>
+          <w:lang w:val="en-US"/>
+        </w:rPr>
+        <w:t>Appo</w:t>
+      </w:r>
+      <w:r>
+        <w:rPr>
+          <w:u w:val="single"/>
+          <w:lang w:val="en-US"/>
+        </w:rPr>
+        <w:t>i</w:t>
+      </w:r>
+      <w:r>
+        <w:rPr>
+          <w:u w:val="single"/>
+          <w:lang w:val="en-US"/>
+        </w:rPr>
+        <w:t>ntment</w:t>
+      </w:r>
       <w:r>
         <w:rPr>
           <w:rFonts w:hint="cs"/>
@@ -716,7 +600,16 @@
           <w:rtl/>
           <w:lang w:val="en-US"/>
         </w:rPr>
-        <w:t>עגלת קניות</w:t>
+        <w:t>עגלת קניו</w:t>
+      </w:r>
+      <w:r>
+        <w:rPr>
+          <w:rFonts w:hint="cs"/>
+          <w:u w:val="single"/>
+          <w:rtl/>
+          <w:lang w:val="en-US"/>
+        </w:rPr>
+        <w:t xml:space="preserve">ת </w:t>
       </w:r>
       <w:r>
         <w:rPr>
@@ -741,19 +634,20 @@
       </w:r>
       <w:r>
         <w:rPr>
-          <w:u w:val="single"/>
+          <w:rFonts w:hint="cs"/>
+          <w:u w:val="single"/>
+          <w:rtl/>
           <w:lang w:val="en-US"/>
         </w:rPr>
         <w:t xml:space="preserve"> </w:t>
       </w:r>
       <w:r>
         <w:rPr>
-          <w:rFonts w:hint="cs"/>
-          <w:u w:val="single"/>
-          <w:rtl/>
-          <w:lang w:val="en-US"/>
-        </w:rPr>
-        <w:t>-</w:t>
+          <w:u w:val="single"/>
+          <w:rtl/>
+          <w:lang w:val="en-US"/>
+        </w:rPr>
+        <w:t>–</w:t>
       </w:r>
       <w:r>
         <w:rPr>
@@ -807,7 +701,24 @@
           <w:rtl/>
           <w:lang w:val="en-US"/>
         </w:rPr>
-        <w:t>)-</w:t>
+        <w:t>)</w:t>
+      </w:r>
+      <w:r>
+        <w:rPr>
+          <w:rFonts w:hint="cs"/>
+          <w:u w:val="single"/>
+          <w:rtl/>
+          <w:lang w:val="en-US"/>
+        </w:rPr>
+        <w:t xml:space="preserve"> </w:t>
+      </w:r>
+      <w:r>
+        <w:rPr>
+          <w:u w:val="single"/>
+          <w:rtl/>
+          <w:lang w:val="en-US"/>
+        </w:rPr>
+        <w:t>–</w:t>
       </w:r>
       <w:r>
         <w:rPr>
@@ -853,28 +764,51 @@
           <w:rtl/>
           <w:lang w:val="en-US"/>
         </w:rPr>
-        <w:t>-</w:t>
-      </w:r>
-      <w:r>
-        <w:rPr>
-          <w:rFonts w:hint="cs"/>
-          <w:rtl/>
-          <w:lang w:val="en-US"/>
-        </w:rPr>
-        <w:t xml:space="preserve"> מערכות חיצוניות אשר מערכת המסחק נעזרת בהן בעת ביצוע פעולות.</w:t>
-      </w:r>
-      <w:r>
-        <w:rPr>
-          <w:rFonts w:hint="cs"/>
-          <w:rtl/>
-          <w:lang w:val="en-US"/>
-        </w:rPr>
         <w:t xml:space="preserve"> </w:t>
       </w:r>
       <w:r>
         <w:rPr>
-          <w:rFonts w:hint="cs"/>
-          <w:color w:val="4472C4" w:themeColor="accent1"/>
+          <w:u w:val="single"/>
+          <w:rtl/>
+          <w:lang w:val="en-US"/>
+        </w:rPr>
+        <w:t>–</w:t>
+      </w:r>
+      <w:r>
+        <w:rPr>
+          <w:rFonts w:hint="cs"/>
+          <w:rtl/>
+          <w:lang w:val="en-US"/>
+        </w:rPr>
+        <w:t xml:space="preserve"> </w:t>
+      </w:r>
+      <w:r>
+        <w:rPr>
+          <w:rFonts w:hint="cs"/>
+          <w:rtl/>
+          <w:lang w:val="en-US"/>
+        </w:rPr>
+        <w:t>מערכות חיצוניות אשר מערכת המסחק נעזרת בהן בעת ביצוע פעולות.</w:t>
+      </w:r>
+      <w:r>
+        <w:rPr>
+          <w:rFonts w:hint="cs"/>
+          <w:rtl/>
+          <w:lang w:val="en-US"/>
+        </w:rPr>
+        <w:t xml:space="preserve"> בתוך שירותים אלו יכללו</w:t>
+      </w:r>
+      <w:r>
+        <w:rPr>
+          <w:rFonts w:hint="cs"/>
+          <w:rtl/>
+          <w:lang w:val="en-US"/>
+        </w:rPr>
+        <w:t xml:space="preserve"> </w:t>
+      </w:r>
+      <w:r>
+        <w:rPr>
+          <w:rFonts w:hint="cs"/>
           <w:rtl/>
           <w:lang w:val="en-US"/>
         </w:rPr>
@@ -890,14 +824,12 @@
         </w:numPr>
         <w:bidi/>
         <w:rPr>
-          <w:color w:val="4472C4" w:themeColor="accent1"/>
-          <w:lang w:val="en-US"/>
-        </w:rPr>
-      </w:pPr>
-      <w:r>
-        <w:rPr>
-          <w:rFonts w:hint="cs"/>
-          <w:color w:val="4472C4" w:themeColor="accent1"/>
+          <w:lang w:val="en-US"/>
+        </w:rPr>
+      </w:pPr>
+      <w:r>
+        <w:rPr>
+          <w:rFonts w:hint="cs"/>
           <w:u w:val="single"/>
           <w:rtl/>
           <w:lang w:val="en-US"/>
@@ -906,7 +838,6 @@
       </w:r>
       <w:r>
         <w:rPr>
-          <w:color w:val="4472C4" w:themeColor="accent1"/>
           <w:u w:val="single"/>
           <w:lang w:val="en-US"/>
         </w:rPr>
@@ -915,7 +846,6 @@
       <w:r>
         <w:rPr>
           <w:rFonts w:hint="cs"/>
-          <w:color w:val="4472C4" w:themeColor="accent1"/>
           <w:u w:val="single"/>
           <w:rtl/>
           <w:lang w:val="en-US"/>
@@ -925,11 +855,35 @@
       <w:r>
         <w:rPr>
           <w:rFonts w:hint="cs"/>
-          <w:color w:val="4472C4" w:themeColor="accent1"/>
-          <w:rtl/>
-          <w:lang w:val="en-US"/>
-        </w:rPr>
-        <w:t>רכיב אשר נועד לספק רמה כלשהי של אבטחת מידע עבור המשתמשים בה.</w:t>
+          <w:u w:val="single"/>
+          <w:rtl/>
+          <w:lang w:val="en-US"/>
+        </w:rPr>
+        <w:t xml:space="preserve"> </w:t>
+      </w:r>
+      <w:r>
+        <w:rPr>
+          <w:rFonts w:hint="cs"/>
+          <w:rtl/>
+          <w:lang w:val="en-US"/>
+        </w:rPr>
+        <w:t>רכיב אשר נועד לספק רמה כלשהי של אבטחת מידע עבור המשתמשים ב</w:t>
+      </w:r>
+      <w:r>
+        <w:rPr>
+          <w:rFonts w:hint="cs"/>
+          <w:rtl/>
+          <w:lang w:val="en-US"/>
+        </w:rPr>
+        <w:t>מערכת</w:t>
+      </w:r>
+      <w:r>
+        <w:rPr>
+          <w:rFonts w:hint="cs"/>
+          <w:rtl/>
+          <w:lang w:val="en-US"/>
+        </w:rPr>
+        <w:t>.</w:t>
       </w:r>
     </w:p>
     <w:p>
@@ -941,24 +895,46 @@
         </w:numPr>
         <w:bidi/>
         <w:rPr>
-          <w:color w:val="4472C4" w:themeColor="accent1"/>
-          <w:rtl/>
-          <w:lang w:val="en-US"/>
-        </w:rPr>
-      </w:pPr>
-      <w:r>
-        <w:rPr>
-          <w:rFonts w:hint="cs"/>
-          <w:color w:val="4472C4" w:themeColor="accent1"/>
-          <w:u w:val="single"/>
-          <w:rtl/>
-          <w:lang w:val="en-US"/>
-        </w:rPr>
-        <w:t>היסטוריה (</w:t>
-      </w:r>
-      <w:r>
-        <w:rPr>
-          <w:color w:val="4472C4" w:themeColor="accent1"/>
+          <w:lang w:val="en-US"/>
+        </w:rPr>
+      </w:pPr>
+      <w:r>
+        <w:rPr>
+          <w:rFonts w:hint="cs"/>
+          <w:u w:val="single"/>
+          <w:rtl/>
+          <w:lang w:val="en-US"/>
+        </w:rPr>
+        <w:t>היסטורי</w:t>
+      </w:r>
+      <w:r>
+        <w:rPr>
+          <w:rFonts w:hint="cs"/>
+          <w:u w:val="single"/>
+          <w:rtl/>
+          <w:lang w:val="en-US"/>
+        </w:rPr>
+        <w:t>ת רכישות</w:t>
+      </w:r>
+      <w:r>
+        <w:rPr>
+          <w:rFonts w:hint="cs"/>
+          <w:u w:val="single"/>
+          <w:rtl/>
+          <w:lang w:val="en-US"/>
+        </w:rPr>
+        <w:t xml:space="preserve"> (</w:t>
+      </w:r>
+      <w:r>
+        <w:rPr>
+          <w:rFonts w:hint="cs"/>
+          <w:u w:val="single"/>
+          <w:lang w:val="en-US"/>
+        </w:rPr>
+        <w:t>I</w:t>
+      </w:r>
+      <w:r>
+        <w:rPr>
           <w:u w:val="single"/>
           <w:lang w:val="en-US"/>
         </w:rPr>
@@ -967,17 +943,40 @@
       <w:r>
         <w:rPr>
           <w:rFonts w:hint="cs"/>
-          <w:color w:val="4472C4" w:themeColor="accent1"/>
-          <w:u w:val="single"/>
-          <w:rtl/>
-          <w:lang w:val="en-US"/>
-        </w:rPr>
-        <w:t xml:space="preserve">)- </w:t>
-      </w:r>
-      <w:r>
-        <w:rPr>
-          <w:rFonts w:hint="cs"/>
-          <w:color w:val="4472C4" w:themeColor="accent1"/>
+          <w:u w:val="single"/>
+          <w:rtl/>
+          <w:lang w:val="en-US"/>
+        </w:rPr>
+        <w:t>)</w:t>
+      </w:r>
+      <w:r>
+        <w:rPr>
+          <w:rFonts w:hint="cs"/>
+          <w:u w:val="single"/>
+          <w:rtl/>
+          <w:lang w:val="en-US"/>
+        </w:rPr>
+        <w:t xml:space="preserve"> </w:t>
+      </w:r>
+      <w:r>
+        <w:rPr>
+          <w:u w:val="single"/>
+          <w:rtl/>
+          <w:lang w:val="en-US"/>
+        </w:rPr>
+        <w:t>–</w:t>
+      </w:r>
+      <w:r>
+        <w:rPr>
+          <w:rFonts w:hint="cs"/>
+          <w:rtl/>
+          <w:lang w:val="en-US"/>
+        </w:rPr>
+        <w:t xml:space="preserve"> </w:t>
+      </w:r>
+      <w:r>
+        <w:rPr>
+          <w:rFonts w:hint="cs"/>
           <w:rtl/>
           <w:lang w:val="en-US"/>
         </w:rPr>
@@ -993,46 +992,49 @@
         </w:numPr>
         <w:bidi/>
         <w:rPr>
-          <w:color w:val="FF0000"/>
-          <w:lang w:val="en-US"/>
-        </w:rPr>
-      </w:pPr>
-      <w:r>
-        <w:rPr>
-          <w:rFonts w:hint="cs"/>
-          <w:color w:val="FF0000"/>
-          <w:u w:val="single"/>
-          <w:rtl/>
-          <w:lang w:val="en-US"/>
-        </w:rPr>
-        <w:t>התראות</w:t>
-      </w:r>
-      <w:r>
-        <w:rPr>
-          <w:color w:val="FF0000"/>
-          <w:u w:val="single"/>
-          <w:lang w:val="en-US"/>
-        </w:rPr>
-        <w:t xml:space="preserve">(Notification) </w:t>
-      </w:r>
-      <w:r>
-        <w:rPr>
-          <w:rFonts w:hint="cs"/>
-          <w:color w:val="FF0000"/>
-          <w:u w:val="single"/>
-          <w:rtl/>
-          <w:lang w:val="en-US"/>
-        </w:rPr>
-        <w:t>-</w:t>
-      </w:r>
-      <w:r>
-        <w:rPr>
-          <w:rFonts w:hint="cs"/>
-          <w:color w:val="FF0000"/>
-          <w:rtl/>
-          <w:lang w:val="en-US"/>
-        </w:rPr>
-        <w:t xml:space="preserve"> מידע אשר נשלח למשתמשי המערכת (בהתאם לתפקידם)</w:t>
+          <w:rtl/>
+          <w:lang w:val="en-US"/>
+        </w:rPr>
+      </w:pPr>
+      <w:r>
+        <w:rPr>
+          <w:rFonts w:hint="cs"/>
+          <w:u w:val="single"/>
+          <w:rtl/>
+          <w:lang w:val="en-US"/>
+        </w:rPr>
+        <w:t>היסטורית חנויות (</w:t>
+      </w:r>
+      <w:r>
+        <w:rPr>
+          <w:u w:val="single"/>
+          <w:lang w:val="en-US"/>
+        </w:rPr>
+        <w:t>History</w:t>
+      </w:r>
+      <w:r>
+        <w:rPr>
+          <w:rFonts w:hint="cs"/>
+          <w:u w:val="single"/>
+          <w:rtl/>
+          <w:lang w:val="en-US"/>
+        </w:rPr>
+        <w:t xml:space="preserve">) </w:t>
+      </w:r>
+      <w:r>
+        <w:rPr>
+          <w:u w:val="single"/>
+          <w:rtl/>
+          <w:lang w:val="en-US"/>
+        </w:rPr>
+        <w:t>–</w:t>
+      </w:r>
+      <w:r>
+        <w:rPr>
+          <w:rFonts w:hint="cs"/>
+          <w:rtl/>
+        </w:rPr>
+        <w:t xml:space="preserve"> רכיב אשר נועד לשמור את היסטוריית החנויות שנסגרו במערכת.</w:t>
       </w:r>
     </w:p>
     <w:p>
@@ -1054,14 +1056,14 @@
           <w:rtl/>
           <w:lang w:val="en-US"/>
         </w:rPr>
-        <w:t>קניה</w:t>
-      </w:r>
-      <w:r>
-        <w:rPr>
-          <w:u w:val="single"/>
-          <w:lang w:val="en-US"/>
-        </w:rPr>
-        <w:t xml:space="preserve">(Purchase) </w:t>
+        <w:t>התראות</w:t>
+      </w:r>
+      <w:r>
+        <w:rPr>
+          <w:u w:val="single"/>
+          <w:lang w:val="en-US"/>
+        </w:rPr>
+        <w:t xml:space="preserve">(Notification) </w:t>
       </w:r>
       <w:r>
         <w:rPr>
@@ -1078,7 +1080,7 @@
           <w:rtl/>
           <w:lang w:val="en-US"/>
         </w:rPr>
-        <w:t xml:space="preserve"> רכישה של מוצרים בחנות.</w:t>
+        <w:t xml:space="preserve"> מידע אשר נשלח למשתמשי המערכת (בהתאם לתפקידם)</w:t>
       </w:r>
     </w:p>
     <w:p>
@@ -1100,14 +1102,14 @@
           <w:rtl/>
           <w:lang w:val="en-US"/>
         </w:rPr>
-        <w:t xml:space="preserve">מדיניות רכישה </w:t>
-      </w:r>
-      <w:r>
-        <w:rPr>
-          <w:u w:val="single"/>
-          <w:lang w:val="en-US"/>
-        </w:rPr>
-        <w:t>(Purchase Policy)</w:t>
+        <w:t>קניה</w:t>
+      </w:r>
+      <w:r>
+        <w:rPr>
+          <w:u w:val="single"/>
+          <w:lang w:val="en-US"/>
+        </w:rPr>
+        <w:t xml:space="preserve">(Purchase) </w:t>
       </w:r>
       <w:r>
         <w:rPr>
@@ -1124,22 +1126,7 @@
           <w:rtl/>
           <w:lang w:val="en-US"/>
         </w:rPr>
-        <w:t xml:space="preserve"> כללים המגדירים את אפשרויות הרכישה בחנות </w:t>
-      </w:r>
-      <w:r>
-        <w:rPr>
-          <w:rtl/>
-          <w:lang w:val="en-US"/>
-        </w:rPr>
-        <w:t>–</w:t>
-      </w:r>
-      <w:r>
-        <w:rPr>
-          <w:rFonts w:hint="cs"/>
-          <w:rtl/>
-          <w:lang w:val="en-US"/>
-        </w:rPr>
-        <w:t xml:space="preserve"> מינימום/מקסימום מוצרים לרכישה בחנות , מי רשאי לקנות בחנות וכיוצא בזאת.</w:t>
+        <w:t xml:space="preserve"> רכישה של מוצרים בחנות.</w:t>
       </w:r>
     </w:p>
     <w:p>
@@ -1161,6 +1148,75 @@
           <w:rtl/>
           <w:lang w:val="en-US"/>
         </w:rPr>
+        <w:t xml:space="preserve">מדיניות רכישה </w:t>
+      </w:r>
+      <w:r>
+        <w:rPr>
+          <w:u w:val="single"/>
+          <w:lang w:val="en-US"/>
+        </w:rPr>
+        <w:t>(Purchase Policy)</w:t>
+      </w:r>
+      <w:r>
+        <w:rPr>
+          <w:rFonts w:hint="cs"/>
+          <w:u w:val="single"/>
+          <w:rtl/>
+          <w:lang w:val="en-US"/>
+        </w:rPr>
+        <w:t xml:space="preserve"> </w:t>
+      </w:r>
+      <w:r>
+        <w:rPr>
+          <w:u w:val="single"/>
+          <w:rtl/>
+          <w:lang w:val="en-US"/>
+        </w:rPr>
+        <w:t>–</w:t>
+      </w:r>
+      <w:r>
+        <w:rPr>
+          <w:rFonts w:hint="cs"/>
+          <w:rtl/>
+          <w:lang w:val="en-US"/>
+        </w:rPr>
+        <w:t xml:space="preserve"> כללים המגדירים את אפשרויות הרכישה בחנות </w:t>
+      </w:r>
+      <w:r>
+        <w:rPr>
+          <w:rtl/>
+          <w:lang w:val="en-US"/>
+        </w:rPr>
+        <w:t>–</w:t>
+      </w:r>
+      <w:r>
+        <w:rPr>
+          <w:rFonts w:hint="cs"/>
+          <w:rtl/>
+          <w:lang w:val="en-US"/>
+        </w:rPr>
+        <w:t xml:space="preserve"> מינימום/מקסימום מוצרים לרכישה בחנות , מי רשאי לקנות בחנות וכיוצא בזאת.</w:t>
+      </w:r>
+    </w:p>
+    <w:p>
+      <w:pPr>
+        <w:pStyle w:val="ListParagraph"/>
+        <w:numPr>
+          <w:ilvl w:val="0"/>
+          <w:numId w:val="2"/>
+        </w:numPr>
+        <w:bidi/>
+        <w:rPr>
+          <w:lang w:val="en-US"/>
+        </w:rPr>
+      </w:pPr>
+      <w:r>
+        <w:rPr>
+          <w:rFonts w:hint="cs"/>
+          <w:u w:val="single"/>
+          <w:rtl/>
+          <w:lang w:val="en-US"/>
+        </w:rPr>
         <w:t xml:space="preserve">מדיניות הנחה </w:t>
       </w:r>
       <w:r>
@@ -1177,7 +1233,15 @@
           <w:rtl/>
           <w:lang w:val="en-US"/>
         </w:rPr>
-        <w:t>-</w:t>
+        <w:t xml:space="preserve"> </w:t>
+      </w:r>
+      <w:r>
+        <w:rPr>
+          <w:u w:val="single"/>
+          <w:rtl/>
+          <w:lang w:val="en-US"/>
+        </w:rPr>
+        <w:t>–</w:t>
       </w:r>
       <w:r>
         <w:rPr>
@@ -1212,7 +1276,7 @@
   <w:abstractNum w:abstractNumId="0" w15:restartNumberingAfterBreak="0">
     <w:nsid w:val="575F1DD7"/>
     <w:multiLevelType w:val="multilevel"/>
-    <w:tmpl w:val="F3467F92"/>
+    <w:tmpl w:val="A3D8058A"/>
     <w:lvl w:ilvl="0">
       <w:start w:val="1"/>
       <w:numFmt w:val="decimal"/>
@@ -1236,6 +1300,7 @@
       </w:pPr>
       <w:rPr>
         <w:rFonts w:hint="default"/>
+        <w:color w:val="auto"/>
       </w:rPr>
     </w:lvl>
     <w:lvl w:ilvl="2">
@@ -1419,10 +1484,10 @@
       </w:pPr>
     </w:lvl>
   </w:abstractNum>
-  <w:num w:numId="1" w16cid:durableId="1406298734">
+  <w:num w:numId="1">
     <w:abstractNumId w:val="1"/>
   </w:num>
-  <w:num w:numId="2" w16cid:durableId="52850648">
+  <w:num w:numId="2">
     <w:abstractNumId w:val="0"/>
   </w:num>
 </w:numbering>
@@ -1436,7 +1501,7 @@
         <w:rFonts w:asciiTheme="minorHAnsi" w:eastAsiaTheme="minorHAnsi" w:hAnsiTheme="minorHAnsi" w:cstheme="minorBidi"/>
         <w:sz w:val="22"/>
         <w:szCs w:val="22"/>
-        <w:lang w:val="en-IL" w:eastAsia="en-US" w:bidi="he-IL"/>
+        <w:lang w:eastAsia="en-US" w:bidi="he-IL"/>
       </w:rPr>
     </w:rPrDefault>
     <w:pPrDefault>
@@ -1830,7 +1895,6 @@
   <w:style w:type="character" w:default="1" w:styleId="DefaultParagraphFont">
     <w:name w:val="Default Paragraph Font"/>
     <w:uiPriority w:val="1"/>
-    <w:semiHidden/>
     <w:unhideWhenUsed/>
   </w:style>
   <w:style w:type="table" w:default="1" w:styleId="TableNormal">

</xml_diff>